<commit_message>
Fix bug in ComputeGrowthMortality that was using 1.0 for B_PM.  Update to v2.4.2.
</commit_message>
<xml_diff>
--- a/deploy/docs/LANDIS-II-Site v2.4 User Guide.docx
+++ b/deploy/docs/LANDIS-II-Site v2.4 User Guide.docx
@@ -7,8 +7,6 @@
         <w:pStyle w:val="titleline1"/>
       </w:pPr>
       <w:bookmarkStart w:id="0" w:name="_Ref75418953"/>
-      <w:bookmarkStart w:id="1" w:name="_GoBack"/>
-      <w:bookmarkEnd w:id="1"/>
       <w:r>
         <w:t>LANDIS-II-Site</w:t>
       </w:r>
@@ -24,11 +22,21 @@
       <w:r>
         <w:t xml:space="preserve"> v</w:t>
       </w:r>
-      <w:fldSimple w:instr=" DOCPROPERTY  &quot;Extension Version&quot;  \* MERGEFORMAT ">
-        <w:r>
-          <w:t>2.4</w:t>
-        </w:r>
-      </w:fldSimple>
+      <w:r>
+        <w:fldChar w:fldCharType="begin"/>
+      </w:r>
+      <w:r>
+        <w:instrText xml:space="preserve"> DOCPROPERTY  "Extension Version"  \* MERGEFORMAT </w:instrText>
+      </w:r>
+      <w:r>
+        <w:fldChar w:fldCharType="separate"/>
+      </w:r>
+      <w:r>
+        <w:t>2.4</w:t>
+      </w:r>
+      <w:r>
+        <w:fldChar w:fldCharType="end"/>
+      </w:r>
     </w:p>
     <w:p>
       <w:pPr>
@@ -106,7 +114,10 @@
         <w:t xml:space="preserve">Last Revised:  </w:t>
       </w:r>
       <w:r>
-        <w:t>October 27, 2016</w:t>
+        <w:t>November 4</w:t>
+      </w:r>
+      <w:r>
+        <w:t>, 2016</w:t>
       </w:r>
     </w:p>
     <w:p>
@@ -162,7 +173,7 @@
         <w:t>Table of Contents</w:t>
       </w:r>
     </w:p>
-    <w:bookmarkStart w:id="2" w:name="_Toc101616050"/>
+    <w:bookmarkStart w:id="1" w:name="_Toc101616050"/>
     <w:bookmarkEnd w:id="0"/>
     <w:p>
       <w:pPr>
@@ -7288,12 +7299,12 @@
       <w:r>
         <w:tab/>
       </w:r>
-      <w:bookmarkStart w:id="3" w:name="_Toc465322680"/>
+      <w:bookmarkStart w:id="2" w:name="_Toc465322680"/>
       <w:r>
         <w:t>Introduction</w:t>
       </w:r>
+      <w:bookmarkEnd w:id="1"/>
       <w:bookmarkEnd w:id="2"/>
-      <w:bookmarkEnd w:id="3"/>
     </w:p>
     <w:p>
       <w:pPr>
@@ -7302,15 +7313,29 @@
       <w:r>
         <w:t xml:space="preserve">This document describes the </w:t>
       </w:r>
-      <w:fldSimple w:instr=" DOCPROPERTY  &quot;Extension Name&quot;  \* MERGEFORMAT ">
-        <w:r>
-          <w:rPr>
-            <w:b/>
-            <w:bCs/>
-          </w:rPr>
-          <w:t>LANDIS-II-Site</w:t>
-        </w:r>
-      </w:fldSimple>
+      <w:r>
+        <w:fldChar w:fldCharType="begin"/>
+      </w:r>
+      <w:r>
+        <w:instrText xml:space="preserve"> DOCPROPERTY  "Extension Name"  \* MERGEFORMAT </w:instrText>
+      </w:r>
+      <w:r>
+        <w:fldChar w:fldCharType="separate"/>
+      </w:r>
+      <w:r>
+        <w:rPr>
+          <w:b/>
+          <w:bCs/>
+        </w:rPr>
+        <w:t>LANDIS-II-Site</w:t>
+      </w:r>
+      <w:r>
+        <w:rPr>
+          <w:b/>
+          <w:bCs/>
+        </w:rPr>
+        <w:fldChar w:fldCharType="end"/>
+      </w:r>
       <w:r>
         <w:t xml:space="preserve"> </w:t>
       </w:r>
@@ -7346,73 +7371,89 @@
       <w:pPr>
         <w:pStyle w:val="Heading2"/>
       </w:pPr>
-      <w:bookmarkStart w:id="4" w:name="_Toc465322681"/>
+      <w:bookmarkStart w:id="3" w:name="_Toc465322681"/>
       <w:r>
         <w:t>Installation</w:t>
       </w:r>
+      <w:bookmarkEnd w:id="3"/>
+    </w:p>
+    <w:p>
+      <w:pPr>
+        <w:pStyle w:val="textbody"/>
+      </w:pPr>
+      <w:r>
+        <w:t>LANDIS-II-Site</w:t>
+      </w:r>
+      <w:r>
+        <w:t xml:space="preserve"> does not require formal installation; it can be run directly using the executable file (</w:t>
+      </w:r>
+      <w:r>
+        <w:t>LANDIS-II-</w:t>
+      </w:r>
+      <w:r>
+        <w:t>Site</w:t>
+      </w:r>
+      <w:r>
+        <w:t>_</w:t>
+      </w:r>
+      <w:r>
+        <w:t>V</w:t>
+      </w:r>
+      <w:r>
+        <w:t>2</w:t>
+      </w:r>
+      <w:r>
+        <w:t>.</w:t>
+      </w:r>
+      <w:r>
+        <w:t>4</w:t>
+      </w:r>
+      <w:r>
+        <w:t xml:space="preserve">.exe). </w:t>
+      </w:r>
+      <w:r>
+        <w:t xml:space="preserve"> However, the program requires all of the .</w:t>
+      </w:r>
+      <w:proofErr w:type="spellStart"/>
+      <w:r>
+        <w:t>dll</w:t>
+      </w:r>
+      <w:proofErr w:type="spellEnd"/>
+      <w:r>
+        <w:t xml:space="preserve"> and .</w:t>
+      </w:r>
+      <w:proofErr w:type="spellStart"/>
+      <w:r>
+        <w:t>netmodule</w:t>
+      </w:r>
+      <w:proofErr w:type="spellEnd"/>
+      <w:r>
+        <w:t xml:space="preserve"> files from the Zip to be located in the same folder as the e</w:t>
+      </w:r>
+      <w:r>
+        <w:t xml:space="preserve">xecutable file when it is run. </w:t>
+      </w:r>
+    </w:p>
+    <w:p>
+      <w:pPr>
+        <w:pStyle w:val="Heading2"/>
+      </w:pPr>
+      <w:bookmarkStart w:id="4" w:name="_Toc465322682"/>
+      <w:r>
+        <w:t>Major Releases</w:t>
+      </w:r>
       <w:bookmarkEnd w:id="4"/>
-    </w:p>
-    <w:p>
-      <w:pPr>
-        <w:pStyle w:val="textbody"/>
-      </w:pPr>
-      <w:r>
-        <w:t>LANDIS-II-Site</w:t>
-      </w:r>
-      <w:r>
-        <w:t xml:space="preserve"> does not require formal installation; it can be run directly using the executable file (</w:t>
-      </w:r>
-      <w:r>
-        <w:t>LANDIS-II-</w:t>
-      </w:r>
-      <w:r>
-        <w:t>Site</w:t>
-      </w:r>
-      <w:r>
-        <w:t>_</w:t>
-      </w:r>
-      <w:r>
-        <w:t>V</w:t>
-      </w:r>
-      <w:r>
-        <w:t>2</w:t>
-      </w:r>
-      <w:r>
-        <w:t>.</w:t>
-      </w:r>
-      <w:r>
-        <w:t>4</w:t>
-      </w:r>
-      <w:r>
-        <w:t xml:space="preserve">.exe). </w:t>
-      </w:r>
-      <w:r>
-        <w:t xml:space="preserve"> However, the program requires all of the .dll and .netmodule files from the Zip to be located in the same folder as the e</w:t>
-      </w:r>
-      <w:r>
-        <w:t xml:space="preserve">xecutable file when it is run. </w:t>
-      </w:r>
-    </w:p>
-    <w:p>
-      <w:pPr>
-        <w:pStyle w:val="Heading2"/>
-      </w:pPr>
-      <w:bookmarkStart w:id="5" w:name="_Toc465322682"/>
-      <w:r>
-        <w:t>Major Releases</w:t>
-      </w:r>
-      <w:bookmarkEnd w:id="5"/>
     </w:p>
     <w:p>
       <w:pPr>
         <w:pStyle w:val="Heading3"/>
         <w:ind w:left="720" w:hanging="720"/>
       </w:pPr>
-      <w:bookmarkStart w:id="6" w:name="_Toc465322683"/>
+      <w:bookmarkStart w:id="5" w:name="_Toc465322683"/>
       <w:r>
         <w:t>Version 2.4</w:t>
       </w:r>
-      <w:bookmarkEnd w:id="6"/>
+      <w:bookmarkEnd w:id="5"/>
     </w:p>
     <w:p>
       <w:pPr>
@@ -7450,10 +7491,10 @@
             <v:path o:extrusionok="f" gradientshapeok="t" o:connecttype="rect"/>
             <o:lock v:ext="edit" aspectratio="t"/>
           </v:shapetype>
-          <v:shape id="_x0000_i1025" type="#_x0000_t75" style="width:184.3pt;height:36.85pt" o:ole="">
+          <v:shape id="_x0000_i1025" type="#_x0000_t75" style="width:184.5pt;height:36.75pt" o:ole="">
             <v:imagedata r:id="rId8" o:title=""/>
           </v:shape>
-          <o:OLEObject Type="Embed" ProgID="Equation.3" ShapeID="_x0000_i1025" DrawAspect="Content" ObjectID="_1539066662" r:id="rId9"/>
+          <o:OLEObject Type="Embed" ProgID="Equation.3" ShapeID="_x0000_i1025" DrawAspect="Content" ObjectID="_1539774408" r:id="rId9"/>
         </w:object>
       </w:r>
     </w:p>
@@ -7474,10 +7515,10 @@
           <w:position w:val="-12"/>
         </w:rPr>
         <w:object w:dxaOrig="6140" w:dyaOrig="360">
-          <v:shape id="_x0000_i1026" type="#_x0000_t75" style="width:307.6pt;height:19pt" o:ole="">
+          <v:shape id="_x0000_i1026" type="#_x0000_t75" style="width:307.5pt;height:18.75pt" o:ole="">
             <v:imagedata r:id="rId10" o:title=""/>
           </v:shape>
-          <o:OLEObject Type="Embed" ProgID="Equation.3" ShapeID="_x0000_i1026" DrawAspect="Content" ObjectID="_1539066663" r:id="rId11"/>
+          <o:OLEObject Type="Embed" ProgID="Equation.3" ShapeID="_x0000_i1026" DrawAspect="Content" ObjectID="_1539774409" r:id="rId11"/>
         </w:object>
       </w:r>
     </w:p>
@@ -7532,18 +7573,26 @@
         <w:pStyle w:val="Heading3"/>
         <w:ind w:left="720" w:hanging="720"/>
       </w:pPr>
-      <w:bookmarkStart w:id="7" w:name="_Toc465322684"/>
+      <w:bookmarkStart w:id="6" w:name="_Toc465322684"/>
       <w:r>
         <w:t>Version 2.3</w:t>
       </w:r>
-      <w:bookmarkEnd w:id="7"/>
+      <w:bookmarkEnd w:id="6"/>
     </w:p>
     <w:p>
       <w:pPr>
         <w:pStyle w:val="textbody"/>
       </w:pPr>
       <w:r>
-        <w:t>Version 2.3 includes a name change for this utility tool.  The previous name of SiteVegetationCalculator has been replaced by LANDIS-II-Site.  The version numbers have continued to maintain the full lineage of this tool.  In this User Guide, the tool is sometimes referred to as the Calculator.</w:t>
+        <w:t xml:space="preserve">Version 2.3 includes a name change for this utility tool.  The previous name of </w:t>
+      </w:r>
+      <w:proofErr w:type="spellStart"/>
+      <w:r>
+        <w:t>SiteVegetationCalculator</w:t>
+      </w:r>
+      <w:proofErr w:type="spellEnd"/>
+      <w:r>
+        <w:t xml:space="preserve"> has been replaced by LANDIS-II-Site.  The version numbers have continued to maintain the full lineage of this tool.  In this User Guide, the tool is sometimes referred to as the Calculator.</w:t>
       </w:r>
     </w:p>
     <w:p>
@@ -7560,18 +7609,34 @@
         <w:pStyle w:val="Heading3"/>
         <w:ind w:left="720" w:hanging="720"/>
       </w:pPr>
-      <w:bookmarkStart w:id="8" w:name="_Toc465322685"/>
+      <w:bookmarkStart w:id="7" w:name="_Toc465322685"/>
       <w:r>
         <w:t>Version 2.2</w:t>
       </w:r>
-      <w:bookmarkEnd w:id="8"/>
+      <w:bookmarkEnd w:id="7"/>
     </w:p>
     <w:p>
       <w:pPr>
         <w:pStyle w:val="textbody"/>
       </w:pPr>
       <w:r>
-        <w:t>Version 2.2 adds the function of vegetative reproduction for each of the species.  This functionality requires 3 additional species parameters (vegetative reproduction probability, minimum resprout age, and maximum resprout age).  The change in parameters means saved species files from previous versions will not work.  To modify old saved files to work with the new version, add the 3 lines of text representing the new parameters between the lines representing Woody Decay Rate and ANPP Max.</w:t>
+        <w:t xml:space="preserve">Version 2.2 adds the function of vegetative reproduction for each of the species.  This functionality requires 3 additional species parameters (vegetative reproduction probability, minimum </w:t>
+      </w:r>
+      <w:proofErr w:type="spellStart"/>
+      <w:r>
+        <w:t>resprout</w:t>
+      </w:r>
+      <w:proofErr w:type="spellEnd"/>
+      <w:r>
+        <w:t xml:space="preserve"> age, and maximum </w:t>
+      </w:r>
+      <w:proofErr w:type="spellStart"/>
+      <w:r>
+        <w:t>resprout</w:t>
+      </w:r>
+      <w:proofErr w:type="spellEnd"/>
+      <w:r>
+        <w:t xml:space="preserve"> age).  The change in parameters means saved species files from previous versions will not work.  To modify old saved files to work with the new version, add the 3 lines of text representing the new parameters between the lines representing Woody Decay Rate and ANPP Max.</w:t>
       </w:r>
     </w:p>
     <w:p>
@@ -7579,7 +7644,15 @@
         <w:pStyle w:val="textbody"/>
       </w:pPr>
       <w:r>
-        <w:t>Version 2.2 also includes a bug fix that caused erroneous behavior when a timestep of 1 year was selected.</w:t>
+        <w:t xml:space="preserve">Version 2.2 also includes a bug fix that caused erroneous behavior when a </w:t>
+      </w:r>
+      <w:proofErr w:type="spellStart"/>
+      <w:r>
+        <w:t>timestep</w:t>
+      </w:r>
+      <w:proofErr w:type="spellEnd"/>
+      <w:r>
+        <w:t xml:space="preserve"> of 1 year was selected.</w:t>
       </w:r>
     </w:p>
     <w:p>
@@ -7587,11 +7660,11 @@
         <w:pStyle w:val="Heading3"/>
         <w:ind w:left="720" w:hanging="720"/>
       </w:pPr>
-      <w:bookmarkStart w:id="9" w:name="_Toc465322686"/>
+      <w:bookmarkStart w:id="8" w:name="_Toc465322686"/>
       <w:r>
         <w:t>Version 2.1</w:t>
       </w:r>
-      <w:bookmarkEnd w:id="9"/>
+      <w:bookmarkEnd w:id="8"/>
     </w:p>
     <w:p>
       <w:pPr>
@@ -7606,11 +7679,11 @@
         <w:pStyle w:val="Heading3"/>
         <w:ind w:left="720" w:hanging="720"/>
       </w:pPr>
-      <w:bookmarkStart w:id="10" w:name="_Toc465322687"/>
+      <w:bookmarkStart w:id="9" w:name="_Toc465322687"/>
       <w:r>
         <w:t>Version 2.0</w:t>
       </w:r>
-      <w:bookmarkEnd w:id="10"/>
+      <w:bookmarkEnd w:id="9"/>
     </w:p>
     <w:p>
       <w:pPr>
@@ -7631,11 +7704,11 @@
         <w:pStyle w:val="Heading3"/>
         <w:ind w:left="720" w:hanging="720"/>
       </w:pPr>
-      <w:bookmarkStart w:id="11" w:name="_Toc465322688"/>
+      <w:bookmarkStart w:id="10" w:name="_Toc465322688"/>
       <w:r>
         <w:t>Version 1.1</w:t>
       </w:r>
-      <w:bookmarkEnd w:id="11"/>
+      <w:bookmarkEnd w:id="10"/>
     </w:p>
     <w:p>
       <w:pPr>
@@ -7650,17 +7723,27 @@
         <w:pStyle w:val="Heading3"/>
         <w:ind w:left="720" w:hanging="720"/>
       </w:pPr>
-      <w:bookmarkStart w:id="12" w:name="_Toc465322689"/>
+      <w:bookmarkStart w:id="11" w:name="_Toc465322689"/>
       <w:r>
         <w:lastRenderedPageBreak/>
         <w:t xml:space="preserve">Version </w:t>
       </w:r>
-      <w:fldSimple w:instr=" DOCPROPERTY  &quot;Extension Version&quot;  \* MERGEFORMAT ">
-        <w:r>
-          <w:t>1.0</w:t>
-        </w:r>
-        <w:bookmarkEnd w:id="12"/>
-      </w:fldSimple>
+      <w:r>
+        <w:fldChar w:fldCharType="begin"/>
+      </w:r>
+      <w:r>
+        <w:instrText xml:space="preserve"> DOCPROPERTY  "Extension Version"  \* MERGEFORMAT </w:instrText>
+      </w:r>
+      <w:r>
+        <w:fldChar w:fldCharType="separate"/>
+      </w:r>
+      <w:r>
+        <w:t>1.0</w:t>
+      </w:r>
+      <w:bookmarkEnd w:id="11"/>
+      <w:r>
+        <w:fldChar w:fldCharType="end"/>
+      </w:r>
     </w:p>
     <w:p>
       <w:pPr>
@@ -7674,45 +7757,80 @@
       <w:pPr>
         <w:pStyle w:val="Heading2"/>
       </w:pPr>
-      <w:bookmarkStart w:id="13" w:name="_Toc465322690"/>
+      <w:bookmarkStart w:id="12" w:name="_Toc465322690"/>
       <w:r>
         <w:t>Minor Releases</w:t>
       </w:r>
-      <w:bookmarkEnd w:id="13"/>
+      <w:bookmarkEnd w:id="12"/>
     </w:p>
     <w:p>
       <w:pPr>
         <w:pStyle w:val="Heading3"/>
         <w:ind w:left="720" w:hanging="720"/>
       </w:pPr>
-      <w:bookmarkStart w:id="14" w:name="_Toc465322691"/>
-      <w:r>
-        <w:t>Version 2.4.1</w:t>
-      </w:r>
+      <w:bookmarkStart w:id="13" w:name="_Toc465322691"/>
+      <w:r>
+        <w:t>Version 2.4.2</w:t>
+      </w:r>
+    </w:p>
+    <w:p>
+      <w:pPr>
+        <w:pStyle w:val="textbody"/>
+      </w:pPr>
+      <w:r>
+        <w:t>This version fixes a bug in the growth calculations that resulted in too high competition among cohorts. This bug in the site tool caused results to be different from Biomass Succession v3.2.2.</w:t>
+      </w:r>
+      <w:bookmarkStart w:id="14" w:name="_GoBack"/>
       <w:bookmarkEnd w:id="14"/>
-    </w:p>
-    <w:p>
-      <w:pPr>
-        <w:pStyle w:val="textbody"/>
-      </w:pPr>
-      <w:r>
-        <w:t xml:space="preserve">This version fixes a bug in </w:t>
-      </w:r>
-      <w:r>
-        <w:t>the calculation of initial biomass when using a 1-year timestep and multiple cohorts establish in the same timestep.  This was Issue #4 in Biomass Succession, whi</w:t>
-      </w:r>
-      <w:r>
-        <w:t>ch was resolved at Version 3.2.2</w:t>
-      </w:r>
-      <w:r>
-        <w:t>.</w:t>
-      </w:r>
     </w:p>
     <w:p>
       <w:pPr>
         <w:pStyle w:val="Heading3"/>
         <w:ind w:left="720" w:hanging="720"/>
       </w:pPr>
+      <w:r>
+        <w:t>Version 2.4.1</w:t>
+      </w:r>
+      <w:bookmarkEnd w:id="13"/>
+    </w:p>
+    <w:p>
+      <w:pPr>
+        <w:pStyle w:val="textbody"/>
+      </w:pPr>
+      <w:r>
+        <w:t xml:space="preserve">This version fixes a bug in </w:t>
+      </w:r>
+      <w:r>
+        <w:t xml:space="preserve">the calculation of initial biomass when using a 1-year </w:t>
+      </w:r>
+      <w:proofErr w:type="spellStart"/>
+      <w:r>
+        <w:t>timestep</w:t>
+      </w:r>
+      <w:proofErr w:type="spellEnd"/>
+      <w:r>
+        <w:t xml:space="preserve"> and multiple cohorts establish in the same </w:t>
+      </w:r>
+      <w:proofErr w:type="spellStart"/>
+      <w:r>
+        <w:t>timestep</w:t>
+      </w:r>
+      <w:proofErr w:type="spellEnd"/>
+      <w:r>
+        <w:t>.  This was Issue #4 in Biomass Succession, whi</w:t>
+      </w:r>
+      <w:r>
+        <w:t>ch was resolved at Version 3.2.2</w:t>
+      </w:r>
+      <w:r>
+        <w:t>.</w:t>
+      </w:r>
+    </w:p>
+    <w:p>
+      <w:pPr>
+        <w:pStyle w:val="Heading3"/>
+        <w:ind w:left="720" w:hanging="720"/>
+      </w:pPr>
       <w:bookmarkStart w:id="15" w:name="_Toc465322692"/>
       <w:r>
         <w:t>Version 2.3.1</w:t>
@@ -7727,8 +7845,13 @@
         <w:t xml:space="preserve">This version fixes 2 minor bugs in the interface.  The first bug fix is the disabling of the input text </w:t>
       </w:r>
       <w:r>
-        <w:t>box MaturityAge</w:t>
-      </w:r>
+        <w:t xml:space="preserve">box </w:t>
+      </w:r>
+      <w:proofErr w:type="spellStart"/>
+      <w:r>
+        <w:t>MaturityAge</w:t>
+      </w:r>
+      <w:proofErr w:type="spellEnd"/>
       <w:r>
         <w:t xml:space="preserve"> for Species 6 when Biomass Succession is selected.  The second bug fix is to allow decimal values to be entered for leaf longevity, which were previously restricted to integer values.</w:t>
       </w:r>
@@ -7814,8 +7937,13 @@
         <w:t>2</w:t>
       </w:r>
       <w:r>
-        <w:t xml:space="preserve"> Extension User Guide:</w:t>
-      </w:r>
+        <w:t xml:space="preserve"> Extension User Guide</w:t>
+      </w:r>
+      <w:proofErr w:type="gramStart"/>
+      <w:r>
+        <w:t>:</w:t>
+      </w:r>
+      <w:proofErr w:type="gramEnd"/>
       <w:r>
         <w:br/>
       </w:r>
@@ -7857,12 +7985,19 @@
       <w:r>
         <w:t xml:space="preserve">M. </w:t>
       </w:r>
+      <w:proofErr w:type="spellStart"/>
       <w:r>
         <w:t>Scheller</w:t>
       </w:r>
-      <w:r>
-        <w:t xml:space="preserve"> and Michael J. Papaik</w:t>
-      </w:r>
+      <w:proofErr w:type="spellEnd"/>
+      <w:r>
+        <w:t xml:space="preserve"> and Michael J. </w:t>
+      </w:r>
+      <w:proofErr w:type="spellStart"/>
+      <w:r>
+        <w:t>Papaik</w:t>
+      </w:r>
+      <w:proofErr w:type="spellEnd"/>
       <w:r>
         <w:t xml:space="preserve">. </w:t>
       </w:r>
@@ -7976,7 +8111,15 @@
         <w:t xml:space="preserve">, </w:t>
       </w:r>
       <w:r>
-        <w:t xml:space="preserve">percent shade, shade class, </w:t>
+        <w:t xml:space="preserve">percent shade, </w:t>
+      </w:r>
+      <w:proofErr w:type="gramStart"/>
+      <w:r>
+        <w:t>shade</w:t>
+      </w:r>
+      <w:proofErr w:type="gramEnd"/>
+      <w:r>
+        <w:t xml:space="preserve"> class, </w:t>
       </w:r>
       <w:r>
         <w:t>number of cohorts</w:t>
@@ -8237,7 +8380,23 @@
         <w:t>6</w:t>
       </w:r>
       <w:r>
-        <w:t xml:space="preserve"> species at a time.  The program identifies which species to simulate based on the Spp Numbers listed under the Species Parameters.  For example, if the user chooses to simulate 2 species, the model will use the species labeled with Spp Numbers 1 and 2, regardless of their order in the table.</w:t>
+        <w:t xml:space="preserve"> species at a time.  The program identifies which species to simulate based on the </w:t>
+      </w:r>
+      <w:proofErr w:type="spellStart"/>
+      <w:r>
+        <w:t>Spp</w:t>
+      </w:r>
+      <w:proofErr w:type="spellEnd"/>
+      <w:r>
+        <w:t xml:space="preserve"> Numbers listed under the Species Parameters.  For example, if the user chooses to simulate 2 species, the model will use the species labeled with </w:t>
+      </w:r>
+      <w:proofErr w:type="spellStart"/>
+      <w:r>
+        <w:t>Spp</w:t>
+      </w:r>
+      <w:proofErr w:type="spellEnd"/>
+      <w:r>
+        <w:t xml:space="preserve"> Numbers 1 and 2, regardless of their order in the table.</w:t>
       </w:r>
     </w:p>
     <w:p>
@@ -8265,17 +8424,43 @@
         <w:ind w:left="720" w:hanging="720"/>
       </w:pPr>
       <w:bookmarkStart w:id="24" w:name="_Toc465322701"/>
+      <w:proofErr w:type="spellStart"/>
       <w:r>
         <w:t>Timestep</w:t>
       </w:r>
       <w:bookmarkEnd w:id="24"/>
+      <w:proofErr w:type="spellEnd"/>
     </w:p>
     <w:p>
       <w:pPr>
         <w:pStyle w:val="textbody"/>
       </w:pPr>
       <w:r>
-        <w:t>The Timestep defines the time interval between attempts to establish.  Succession runs growth calculations at an annual timestep, but establishment years are controlled by the input Timestep.</w:t>
+        <w:t xml:space="preserve">The </w:t>
+      </w:r>
+      <w:proofErr w:type="spellStart"/>
+      <w:r>
+        <w:t>Timestep</w:t>
+      </w:r>
+      <w:proofErr w:type="spellEnd"/>
+      <w:r>
+        <w:t xml:space="preserve"> defines the time interval between attempts to establish.  Succession runs growth calculations at an annual </w:t>
+      </w:r>
+      <w:proofErr w:type="spellStart"/>
+      <w:r>
+        <w:t>timestep</w:t>
+      </w:r>
+      <w:proofErr w:type="spellEnd"/>
+      <w:r>
+        <w:t xml:space="preserve">, but establishment years are controlled by the input </w:t>
+      </w:r>
+      <w:proofErr w:type="spellStart"/>
+      <w:r>
+        <w:t>Timestep</w:t>
+      </w:r>
+      <w:proofErr w:type="spellEnd"/>
+      <w:r>
+        <w:t>.</w:t>
       </w:r>
     </w:p>
     <w:p>
@@ -8486,7 +8671,15 @@
         <w:pStyle w:val="textbody"/>
       </w:pPr>
       <w:r>
-        <w:t>When you click RUN while in Range Mode, a popup box will appear asking for the values of the range parameter.  Users should enter a lower value (defaults to value in the main form), an upper value, and an increment between the two.  For example, if the values entered were 2 for lower value, 5 for upper value, and 0.5 for increment, the model would run simulations with the parameter set to 2, 2.5, 3, 3.5,…,5.</w:t>
+        <w:t>When you click RUN while in Range Mode, a popup box will appear asking for the values of the range parameter.  Users should enter a lower value (defaults to value in the main form), an upper value, and an increment between the two.  For example, if the values entered were 2 for lower value, 5 for upper value, and 0.5 for increment, the model would run simulations with the parameter set to 2, 2.5, 3, 3.5,…</w:t>
+      </w:r>
+      <w:proofErr w:type="gramStart"/>
+      <w:r>
+        <w:t>,5</w:t>
+      </w:r>
+      <w:proofErr w:type="gramEnd"/>
+      <w:r>
+        <w:t>.</w:t>
       </w:r>
     </w:p>
     <w:p>
@@ -8560,7 +8753,15 @@
       </w:r>
       <w:r>
         <w:lastRenderedPageBreak/>
-        <w:t>are equivalent to those found in the LANDIS-II species attribute file and the succession parameter file (SpeciesParameters Table).</w:t>
+        <w:t>are equivalent to those found in the LANDIS-II species attribute file and the succession parameter file (</w:t>
+      </w:r>
+      <w:proofErr w:type="spellStart"/>
+      <w:r>
+        <w:t>SpeciesParameters</w:t>
+      </w:r>
+      <w:proofErr w:type="spellEnd"/>
+      <w:r>
+        <w:t xml:space="preserve"> Table).</w:t>
       </w:r>
     </w:p>
     <w:p>
@@ -8569,8 +8770,13 @@
         <w:ind w:left="720" w:hanging="720"/>
       </w:pPr>
       <w:bookmarkStart w:id="37" w:name="_Toc465322714"/>
-      <w:r>
-        <w:t>Spp Number</w:t>
+      <w:proofErr w:type="spellStart"/>
+      <w:r>
+        <w:t>Spp</w:t>
+      </w:r>
+      <w:proofErr w:type="spellEnd"/>
+      <w:r>
+        <w:t xml:space="preserve"> Number</w:t>
       </w:r>
       <w:bookmarkEnd w:id="37"/>
     </w:p>
@@ -8579,13 +8785,29 @@
         <w:pStyle w:val="textbody"/>
       </w:pPr>
       <w:r>
-        <w:t xml:space="preserve">The Spp Number identifies which species will be simulated if the Number of Species to Simulate is less than </w:t>
+        <w:t xml:space="preserve">The </w:t>
+      </w:r>
+      <w:proofErr w:type="spellStart"/>
+      <w:r>
+        <w:t>Spp</w:t>
+      </w:r>
+      <w:proofErr w:type="spellEnd"/>
+      <w:r>
+        <w:t xml:space="preserve"> Number identifies which species will be simulated if the Number of Species to Simulate is less than </w:t>
       </w:r>
       <w:r>
         <w:t>4</w:t>
       </w:r>
       <w:r>
-        <w:t>.  The Spp Numbers also correspond to the numbering of species in the graph legends.</w:t>
+        <w:t xml:space="preserve">.  The </w:t>
+      </w:r>
+      <w:proofErr w:type="spellStart"/>
+      <w:r>
+        <w:t>Spp</w:t>
+      </w:r>
+      <w:proofErr w:type="spellEnd"/>
+      <w:r>
+        <w:t xml:space="preserve"> Numbers also correspond to the numbering of species in the graph legends.</w:t>
       </w:r>
     </w:p>
     <w:p>
@@ -8717,10 +8939,34 @@
         <w:pStyle w:val="textbody"/>
       </w:pPr>
       <w:r>
-        <w:t>The probability that a cohort killed by disturbance reproduces vegetativ</w:t>
-      </w:r>
-      <w:r>
-        <w:t xml:space="preserve">ely (resprout).  Establishment of a resprouted cohort is </w:t>
+        <w:t xml:space="preserve">The probability that a cohort killed by disturbance reproduces </w:t>
+      </w:r>
+      <w:proofErr w:type="spellStart"/>
+      <w:r>
+        <w:t>vegetativ</w:t>
+      </w:r>
+      <w:r>
+        <w:t>ely</w:t>
+      </w:r>
+      <w:proofErr w:type="spellEnd"/>
+      <w:r>
+        <w:t xml:space="preserve"> (</w:t>
+      </w:r>
+      <w:proofErr w:type="spellStart"/>
+      <w:r>
+        <w:t>resprout</w:t>
+      </w:r>
+      <w:proofErr w:type="spellEnd"/>
+      <w:r>
+        <w:t xml:space="preserve">).  Establishment of a </w:t>
+      </w:r>
+      <w:proofErr w:type="spellStart"/>
+      <w:r>
+        <w:t>resprouted</w:t>
+      </w:r>
+      <w:proofErr w:type="spellEnd"/>
+      <w:r>
+        <w:t xml:space="preserve"> cohort is </w:t>
       </w:r>
       <w:r>
         <w:t xml:space="preserve">not </w:t>
@@ -8736,7 +8982,15 @@
       </w:pPr>
       <w:bookmarkStart w:id="44" w:name="_Toc465322721"/>
       <w:r>
-        <w:t>Minimum Resprout Age</w:t>
+        <w:t xml:space="preserve">Minimum </w:t>
+      </w:r>
+      <w:proofErr w:type="spellStart"/>
+      <w:r>
+        <w:t>Resprout</w:t>
+      </w:r>
+      <w:proofErr w:type="spellEnd"/>
+      <w:r>
+        <w:t xml:space="preserve"> Age</w:t>
       </w:r>
       <w:bookmarkEnd w:id="44"/>
     </w:p>
@@ -8745,7 +8999,15 @@
         <w:pStyle w:val="textbody"/>
       </w:pPr>
       <w:r>
-        <w:t>The minimum age at which a cohort can reproduce vegetatively.</w:t>
+        <w:t xml:space="preserve">The minimum age at which a cohort can reproduce </w:t>
+      </w:r>
+      <w:proofErr w:type="spellStart"/>
+      <w:r>
+        <w:t>vegetatively</w:t>
+      </w:r>
+      <w:proofErr w:type="spellEnd"/>
+      <w:r>
+        <w:t>.</w:t>
       </w:r>
     </w:p>
     <w:p>
@@ -8755,7 +9017,15 @@
       </w:pPr>
       <w:bookmarkStart w:id="45" w:name="_Toc465322722"/>
       <w:r>
-        <w:t>Maximum Resprout Age</w:t>
+        <w:t xml:space="preserve">Maximum </w:t>
+      </w:r>
+      <w:proofErr w:type="spellStart"/>
+      <w:r>
+        <w:t>Resprout</w:t>
+      </w:r>
+      <w:proofErr w:type="spellEnd"/>
+      <w:r>
+        <w:t xml:space="preserve"> Age</w:t>
       </w:r>
       <w:bookmarkEnd w:id="45"/>
     </w:p>
@@ -8764,7 +9034,15 @@
         <w:pStyle w:val="textbody"/>
       </w:pPr>
       <w:r>
-        <w:t>The maximum age at which a cohort can reproduce vegetatively.</w:t>
+        <w:t xml:space="preserve">The maximum age at which a cohort can reproduce </w:t>
+      </w:r>
+      <w:proofErr w:type="spellStart"/>
+      <w:r>
+        <w:t>vegetatively</w:t>
+      </w:r>
+      <w:proofErr w:type="spellEnd"/>
+      <w:r>
+        <w:t>.</w:t>
       </w:r>
     </w:p>
     <w:p>
@@ -8939,7 +9217,15 @@
         <w:t xml:space="preserve">The species establishment probability determines the probability of establishment of a new cohort </w:t>
       </w:r>
       <w:r>
-        <w:t>during each timestep.</w:t>
+        <w:t xml:space="preserve">during each </w:t>
+      </w:r>
+      <w:proofErr w:type="spellStart"/>
+      <w:r>
+        <w:t>timestep</w:t>
+      </w:r>
+      <w:proofErr w:type="spellEnd"/>
+      <w:r>
+        <w:t>.</w:t>
       </w:r>
       <w:r>
         <w:t xml:space="preserve">  Where the establishment probability is greater than 0, a cohort will establish if both shade conditions allow AND a uniform random number (0-1) is less than or equal to the establishment probability.</w:t>
@@ -9000,7 +9286,15 @@
         <w:t xml:space="preserve">Users can make seed unavailable for all or part of the simulation time for each species.  New cohorts cannot establish </w:t>
       </w:r>
       <w:r>
-        <w:t xml:space="preserve">by seeding (resprout is still possible) </w:t>
+        <w:t>by seeding (</w:t>
+      </w:r>
+      <w:proofErr w:type="spellStart"/>
+      <w:r>
+        <w:t>resprout</w:t>
+      </w:r>
+      <w:proofErr w:type="spellEnd"/>
+      <w:r>
+        <w:t xml:space="preserve"> is still possible) </w:t>
       </w:r>
       <w:r>
         <w:t>for any year which is less than the Seed Avail. Year for a given species.</w:t>
@@ -9022,16 +9316,40 @@
         <w:pStyle w:val="textbody"/>
       </w:pPr>
       <w:r>
-        <w:t>A cohort can be forced to establish at a given timestep regardless of shade or establishment probability</w:t>
+        <w:t xml:space="preserve">A cohort can be forced to establish at a given </w:t>
+      </w:r>
+      <w:proofErr w:type="spellStart"/>
+      <w:r>
+        <w:t>timestep</w:t>
+      </w:r>
+      <w:proofErr w:type="spellEnd"/>
+      <w:r>
+        <w:t xml:space="preserve"> regardless of shade or establishment probability</w:t>
       </w:r>
       <w:r>
         <w:t xml:space="preserve"> (see note below)</w:t>
       </w:r>
       <w:r>
-        <w:t>.  If a planting year is provided that falls between 0 and the end simulation year and falls during a timestep (</w:t>
-      </w:r>
-      <w:r>
-        <w:t>multiple of Timestep)</w:t>
+        <w:t xml:space="preserve">.  If a planting year is provided that falls between 0 and the end simulation year and falls during a </w:t>
+      </w:r>
+      <w:proofErr w:type="spellStart"/>
+      <w:r>
+        <w:t>timestep</w:t>
+      </w:r>
+      <w:proofErr w:type="spellEnd"/>
+      <w:r>
+        <w:t xml:space="preserve"> (</w:t>
+      </w:r>
+      <w:r>
+        <w:t xml:space="preserve">multiple of </w:t>
+      </w:r>
+      <w:proofErr w:type="spellStart"/>
+      <w:r>
+        <w:t>Timestep</w:t>
+      </w:r>
+      <w:proofErr w:type="spellEnd"/>
+      <w:r>
+        <w:t>)</w:t>
       </w:r>
       <w:r>
         <w:t xml:space="preserve"> then a single cohort of that species will be established at that time.  The establishment of a cohort by planting will replace a cohort that otherwise would have established</w:t>
@@ -9384,7 +9702,15 @@
         <w:t>, 5 or 6</w:t>
       </w:r>
       <w:r>
-        <w:t>.  The Species number corresponds to Spp Number in the calculator interface.  When a species is selected for saving, a menu will appear to either enter a filename (with full path) or browse to a location and filename.  Files should be saved in a standard text file format (.txt).</w:t>
+        <w:t xml:space="preserve">.  The Species number corresponds to </w:t>
+      </w:r>
+      <w:proofErr w:type="spellStart"/>
+      <w:r>
+        <w:t>Spp</w:t>
+      </w:r>
+      <w:proofErr w:type="spellEnd"/>
+      <w:r>
+        <w:t xml:space="preserve"> Number in the calculator interface.  When a species is selected for saving, a menu will appear to either enter a filename (with full path) or browse to a location and filename.  Files should be saved in a standard text file format (.txt).</w:t>
       </w:r>
     </w:p>
     <w:p>
@@ -9422,7 +9748,15 @@
         <w:t>, 5 or 6</w:t>
       </w:r>
       <w:r>
-        <w:t>.  The Species number corresponds to Spp Number in the calculator interface.  The values in the interface for the chosen species number will be overwritten with the loaded values.  When a species number is selected for loading, a menu will appear to enter a filename (with full path) or browse to a location and filename.  Files being loaded should be in a standard text file format</w:t>
+        <w:t xml:space="preserve">.  The Species number corresponds to </w:t>
+      </w:r>
+      <w:proofErr w:type="spellStart"/>
+      <w:r>
+        <w:t>Spp</w:t>
+      </w:r>
+      <w:proofErr w:type="spellEnd"/>
+      <w:r>
+        <w:t xml:space="preserve"> Number in the calculator interface.  The values in the interface for the chosen species number will be overwritten with the loaded values.  When a species number is selected for loading, a menu will appear to enter a filename (with full path) or browse to a location and filename.  Files being loaded should be in a standard text file format</w:t>
       </w:r>
       <w:r>
         <w:t xml:space="preserve"> (.txt)</w:t>
@@ -9943,7 +10277,15 @@
         <w:pStyle w:val="textbody"/>
       </w:pPr>
       <w:r>
-        <w:t>The “Spp Number” inputs mus</w:t>
+        <w:t>The “</w:t>
+      </w:r>
+      <w:proofErr w:type="spellStart"/>
+      <w:r>
+        <w:t>Spp</w:t>
+      </w:r>
+      <w:proofErr w:type="spellEnd"/>
+      <w:r>
+        <w:t xml:space="preserve"> Number” inputs mus</w:t>
       </w:r>
       <w:r>
         <w:t xml:space="preserve">t be 1, 2, </w:t>
@@ -9961,7 +10303,31 @@
         <w:t>, 5 and 6</w:t>
       </w:r>
       <w:r>
-        <w:t xml:space="preserve"> in any order.  In all output, the species identified with Spp Number 1 will always be identified as Species 1.  If the Number of Species to Simulate is greater than 1, then the species are included in the order of Spp Number.  For example, if 2 species are chosen to simulate, the species used will be those with Spp Number 1 and 2, no matter what their order in the input.</w:t>
+        <w:t xml:space="preserve"> in any order.  In all output, the species identified with </w:t>
+      </w:r>
+      <w:proofErr w:type="spellStart"/>
+      <w:r>
+        <w:t>Spp</w:t>
+      </w:r>
+      <w:proofErr w:type="spellEnd"/>
+      <w:r>
+        <w:t xml:space="preserve"> Number 1 will always be identified as Species 1.  If the Number of Species to Simulate is greater than 1, then the species are included in the order of </w:t>
+      </w:r>
+      <w:proofErr w:type="spellStart"/>
+      <w:r>
+        <w:t>Spp</w:t>
+      </w:r>
+      <w:proofErr w:type="spellEnd"/>
+      <w:r>
+        <w:t xml:space="preserve"> Number.  For example, if 2 species are chosen to simulate, the species used will be those with </w:t>
+      </w:r>
+      <w:proofErr w:type="spellStart"/>
+      <w:r>
+        <w:t>Spp</w:t>
+      </w:r>
+      <w:proofErr w:type="spellEnd"/>
+      <w:r>
+        <w:t xml:space="preserve"> Number 1 and 2, no matter what their order in the input.</w:t>
       </w:r>
     </w:p>
     <w:p>
@@ -10055,7 +10421,7 @@
         <w:rFonts w:ascii="Arial" w:hAnsi="Arial" w:cs="Arial"/>
         <w:noProof/>
       </w:rPr>
-      <w:t>19</w:t>
+      <w:t>6</w:t>
     </w:r>
     <w:r>
       <w:rPr>
@@ -10104,19 +10470,39 @@
         <w:tab w:val="right" w:pos="9000"/>
       </w:tabs>
     </w:pPr>
-    <w:fldSimple w:instr=" DOCPROPERTY  &quot;Extension Name&quot;  \* MERGEFORMAT ">
-      <w:r>
-        <w:t>LANDIS-II-Site</w:t>
-      </w:r>
-    </w:fldSimple>
+    <w:r>
+      <w:fldChar w:fldCharType="begin"/>
+    </w:r>
+    <w:r>
+      <w:instrText xml:space="preserve"> DOCPROPERTY  "Extension Name"  \* MERGEFORMAT </w:instrText>
+    </w:r>
+    <w:r>
+      <w:fldChar w:fldCharType="separate"/>
+    </w:r>
+    <w:r>
+      <w:t>LANDIS-II-Site</w:t>
+    </w:r>
+    <w:r>
+      <w:fldChar w:fldCharType="end"/>
+    </w:r>
     <w:r>
       <w:t xml:space="preserve"> v</w:t>
     </w:r>
-    <w:fldSimple w:instr=" DOCPROPERTY  &quot;Extension Version&quot;  \* MERGEFORMAT ">
-      <w:r>
-        <w:t>2.4</w:t>
-      </w:r>
-    </w:fldSimple>
+    <w:r>
+      <w:fldChar w:fldCharType="begin"/>
+    </w:r>
+    <w:r>
+      <w:instrText xml:space="preserve"> DOCPROPERTY  "Extension Version"  \* MERGEFORMAT </w:instrText>
+    </w:r>
+    <w:r>
+      <w:fldChar w:fldCharType="separate"/>
+    </w:r>
+    <w:r>
+      <w:t>2.4</w:t>
+    </w:r>
+    <w:r>
+      <w:fldChar w:fldCharType="end"/>
+    </w:r>
     <w:r>
       <w:t xml:space="preserve"> – User Guide</w:t>
     </w:r>
@@ -11934,7 +12320,7 @@
 </file>
 
 <file path=customXml/itemProps1.xml><?xml version="1.0" encoding="utf-8"?>
-<ds:datastoreItem xmlns:ds="http://schemas.openxmlformats.org/officeDocument/2006/customXml" ds:itemID="{381FE9FB-CDB5-430F-9074-569741D25D06}">
+<ds:datastoreItem xmlns:ds="http://schemas.openxmlformats.org/officeDocument/2006/customXml" ds:itemID="{0A3B4C96-1909-4D68-B5AA-7A0CCE89669D}">
   <ds:schemaRefs>
     <ds:schemaRef ds:uri="http://schemas.openxmlformats.org/officeDocument/2006/bibliography"/>
   </ds:schemaRefs>

</xml_diff>